<commit_message>
Created a Test Suite for all of the entity classes.
</commit_message>
<xml_diff>
--- a/documents/minutes/Phase 3 Minutes.docx
+++ b/documents/minutes/Phase 3 Minutes.docx
@@ -92,11 +92,14 @@
     <w:p>
       <w:pPr>
         <w:pStyle w:val="Normal"/>
-        <w:rPr/>
-      </w:pPr>
-      <w:r>
-        <w:rPr/>
-        <w:t>7</w:t>
+      </w:pPr>
+      <w:r>
+        <w:rPr/>
+        <w:t>7-</w:t>
+      </w:r>
+      <w:r>
+        <w:rPr/>
+        <w:t>8:30</w:t>
       </w:r>
       <w:r/>
     </w:p>

</xml_diff>

<commit_message>
Some of the stuff I am pushing ist from last meeting that I forgot to commit. Working on the User Controller Test
</commit_message>
<xml_diff>
--- a/documents/minutes/Phase 3 Minutes.docx
+++ b/documents/minutes/Phase 3 Minutes.docx
@@ -5,7 +5,14 @@
     <w:p>
       <w:pPr>
         <w:pStyle w:val="Normal"/>
-        <w:rPr/>
+        <w:rPr>
+          <w:sz w:val="24"/>
+          <w:sz w:val="24"/>
+          <w:szCs w:val="24"/>
+          <w:rFonts w:ascii="Liberation Serif" w:hAnsi="Liberation Serif" w:eastAsia="Tahoma" w:cs="Lohit Devanagari"/>
+          <w:color w:val="00000A"/>
+          <w:lang w:val="en-US" w:eastAsia="zh-CN" w:bidi="hi-IN"/>
+        </w:rPr>
       </w:pPr>
       <w:r>
         <w:rPr/>
@@ -16,7 +23,6 @@
     <w:p>
       <w:pPr>
         <w:pStyle w:val="Normal"/>
-        <w:rPr/>
       </w:pPr>
       <w:r>
         <w:rPr/>
@@ -27,7 +33,6 @@
     <w:p>
       <w:pPr>
         <w:pStyle w:val="Normal"/>
-        <w:rPr/>
       </w:pPr>
       <w:r>
         <w:rPr/>
@@ -38,7 +43,6 @@
     <w:p>
       <w:pPr>
         <w:pStyle w:val="Normal"/>
-        <w:rPr/>
       </w:pPr>
       <w:r>
         <w:rPr/>
@@ -49,7 +53,6 @@
     <w:p>
       <w:pPr>
         <w:pStyle w:val="Normal"/>
-        <w:rPr/>
       </w:pPr>
       <w:r>
         <w:rPr/>
@@ -60,7 +63,6 @@
     <w:p>
       <w:pPr>
         <w:pStyle w:val="Normal"/>
-        <w:rPr/>
       </w:pPr>
       <w:r>
         <w:rPr/>
@@ -71,17 +73,15 @@
     <w:p>
       <w:pPr>
         <w:pStyle w:val="Normal"/>
-        <w:rPr/>
-      </w:pPr>
-      <w:r>
-        <w:rPr/>
-      </w:r>
-      <w:r/>
-    </w:p>
-    <w:p>
-      <w:pPr>
-        <w:pStyle w:val="Normal"/>
-        <w:rPr/>
+      </w:pPr>
+      <w:r>
+        <w:rPr/>
+      </w:r>
+      <w:r/>
+    </w:p>
+    <w:p>
+      <w:pPr>
+        <w:pStyle w:val="Normal"/>
       </w:pPr>
       <w:r>
         <w:rPr/>
@@ -95,18 +95,25 @@
       </w:pPr>
       <w:r>
         <w:rPr/>
-        <w:t>7-</w:t>
-      </w:r>
-      <w:r>
-        <w:rPr/>
-        <w:t>8:30</w:t>
-      </w:r>
-      <w:r/>
-    </w:p>
-    <w:p>
-      <w:pPr>
-        <w:pStyle w:val="Normal"/>
-        <w:rPr/>
+        <w:t>7</w:t>
+      </w:r>
+      <w:r>
+        <w:rPr/>
+        <w:t>pm</w:t>
+      </w:r>
+      <w:r>
+        <w:rPr/>
+        <w:t>-8:30</w:t>
+      </w:r>
+      <w:r>
+        <w:rPr/>
+        <w:t>pm</w:t>
+      </w:r>
+      <w:r/>
+    </w:p>
+    <w:p>
+      <w:pPr>
+        <w:pStyle w:val="Normal"/>
       </w:pPr>
       <w:r>
         <w:rPr/>
@@ -117,7 +124,6 @@
     <w:p>
       <w:pPr>
         <w:pStyle w:val="Normal"/>
-        <w:rPr/>
       </w:pPr>
       <w:r>
         <w:rPr/>
@@ -128,7 +134,6 @@
     <w:p>
       <w:pPr>
         <w:pStyle w:val="Normal"/>
-        <w:rPr/>
       </w:pPr>
       <w:r>
         <w:rPr/>
@@ -139,10 +144,180 @@
     <w:p>
       <w:pPr>
         <w:pStyle w:val="Normal"/>
-        <w:rPr/>
-      </w:pPr>
-      <w:r>
-        <w:rPr/>
+      </w:pPr>
+      <w:r>
+        <w:rPr/>
+      </w:r>
+      <w:r/>
+    </w:p>
+    <w:p>
+      <w:pPr>
+        <w:pStyle w:val="Normal"/>
+        <w:rPr>
+          <w:sz w:val="24"/>
+          <w:sz w:val="24"/>
+          <w:szCs w:val="24"/>
+          <w:rFonts w:ascii="Liberation Serif" w:hAnsi="Liberation Serif" w:eastAsia="Tahoma" w:cs="Lohit Devanagari"/>
+          <w:color w:val="00000A"/>
+          <w:lang w:val="en-US" w:eastAsia="zh-CN" w:bidi="hi-IN"/>
+        </w:rPr>
+      </w:pPr>
+      <w:r>
+        <w:rPr/>
+        <w:t>3/30</w:t>
+      </w:r>
+      <w:r/>
+    </w:p>
+    <w:p>
+      <w:pPr>
+        <w:pStyle w:val="Normal"/>
+        <w:rPr>
+          <w:sz w:val="24"/>
+          <w:sz w:val="24"/>
+          <w:szCs w:val="24"/>
+          <w:rFonts w:ascii="Liberation Serif" w:hAnsi="Liberation Serif" w:eastAsia="Tahoma" w:cs="Lohit Devanagari"/>
+          <w:color w:val="00000A"/>
+          <w:lang w:val="en-US" w:eastAsia="zh-CN" w:bidi="hi-IN"/>
+        </w:rPr>
+      </w:pPr>
+      <w:r>
+        <w:rPr/>
+        <w:t xml:space="preserve">11am-11:30am </w:t>
+      </w:r>
+      <w:r/>
+    </w:p>
+    <w:p>
+      <w:pPr>
+        <w:pStyle w:val="Normal"/>
+        <w:rPr>
+          <w:sz w:val="24"/>
+          <w:sz w:val="24"/>
+          <w:szCs w:val="24"/>
+          <w:rFonts w:ascii="Liberation Serif" w:hAnsi="Liberation Serif" w:eastAsia="Tahoma" w:cs="Lohit Devanagari"/>
+          <w:color w:val="00000A"/>
+          <w:lang w:val="en-US" w:eastAsia="zh-CN" w:bidi="hi-IN"/>
+        </w:rPr>
+      </w:pPr>
+      <w:r>
+        <w:rPr/>
+        <w:t>Author – Jordan</w:t>
+      </w:r>
+      <w:r/>
+    </w:p>
+    <w:p>
+      <w:pPr>
+        <w:pStyle w:val="Normal"/>
+        <w:rPr>
+          <w:sz w:val="24"/>
+          <w:sz w:val="24"/>
+          <w:szCs w:val="24"/>
+          <w:rFonts w:ascii="Liberation Serif" w:hAnsi="Liberation Serif" w:eastAsia="Tahoma" w:cs="Lohit Devanagari"/>
+          <w:color w:val="00000A"/>
+          <w:lang w:val="en-US" w:eastAsia="zh-CN" w:bidi="hi-IN"/>
+        </w:rPr>
+      </w:pPr>
+      <w:r>
+        <w:rPr/>
+        <w:t>Jordan, Megan, Yang, and Noah present</w:t>
+      </w:r>
+      <w:r/>
+    </w:p>
+    <w:p>
+      <w:pPr>
+        <w:pStyle w:val="Normal"/>
+        <w:rPr>
+          <w:sz w:val="24"/>
+          <w:sz w:val="24"/>
+          <w:szCs w:val="24"/>
+          <w:rFonts w:ascii="Liberation Serif" w:hAnsi="Liberation Serif" w:eastAsia="Tahoma" w:cs="Lohit Devanagari"/>
+          <w:color w:val="00000A"/>
+          <w:lang w:val="en-US" w:eastAsia="zh-CN" w:bidi="hi-IN"/>
+        </w:rPr>
+      </w:pPr>
+      <w:r>
+        <w:rPr/>
+        <w:t>Met up and discussed plan of attack for finishing up project and discussed issues we were having. Disccussed Junit issues and how we want to split up the rest of testing.</w:t>
+      </w:r>
+      <w:r/>
+    </w:p>
+    <w:p>
+      <w:pPr>
+        <w:pStyle w:val="Normal"/>
+        <w:rPr>
+          <w:sz w:val="24"/>
+          <w:sz w:val="24"/>
+          <w:szCs w:val="24"/>
+          <w:rFonts w:ascii="Liberation Serif" w:hAnsi="Liberation Serif" w:eastAsia="Tahoma" w:cs="Lohit Devanagari"/>
+          <w:color w:val="00000A"/>
+          <w:lang w:val="en-US" w:eastAsia="zh-CN" w:bidi="hi-IN"/>
+        </w:rPr>
+      </w:pPr>
+      <w:r>
+        <w:rPr/>
+      </w:r>
+      <w:r/>
+    </w:p>
+    <w:p>
+      <w:pPr>
+        <w:pStyle w:val="Normal"/>
+        <w:rPr>
+          <w:sz w:val="24"/>
+          <w:sz w:val="24"/>
+          <w:szCs w:val="24"/>
+          <w:rFonts w:ascii="Liberation Serif" w:hAnsi="Liberation Serif" w:eastAsia="Tahoma" w:cs="Lohit Devanagari"/>
+          <w:color w:val="00000A"/>
+          <w:lang w:val="en-US" w:eastAsia="zh-CN" w:bidi="hi-IN"/>
+        </w:rPr>
+      </w:pPr>
+      <w:r>
+        <w:rPr/>
+        <w:t>3/30</w:t>
+      </w:r>
+      <w:r/>
+    </w:p>
+    <w:p>
+      <w:pPr>
+        <w:pStyle w:val="Normal"/>
+        <w:rPr>
+          <w:sz w:val="24"/>
+          <w:sz w:val="24"/>
+          <w:szCs w:val="24"/>
+          <w:rFonts w:ascii="Liberation Serif" w:hAnsi="Liberation Serif" w:eastAsia="Tahoma" w:cs="Lohit Devanagari"/>
+          <w:color w:val="00000A"/>
+          <w:lang w:val="en-US" w:eastAsia="zh-CN" w:bidi="hi-IN"/>
+        </w:rPr>
+      </w:pPr>
+      <w:r>
+        <w:rPr/>
+        <w:t>7pm-11pm</w:t>
+      </w:r>
+      <w:r/>
+    </w:p>
+    <w:p>
+      <w:pPr>
+        <w:pStyle w:val="Normal"/>
+        <w:rPr>
+          <w:sz w:val="24"/>
+          <w:sz w:val="24"/>
+          <w:szCs w:val="24"/>
+          <w:rFonts w:ascii="Liberation Serif" w:hAnsi="Liberation Serif" w:eastAsia="Tahoma" w:cs="Lohit Devanagari"/>
+          <w:color w:val="00000A"/>
+          <w:lang w:val="en-US" w:eastAsia="zh-CN" w:bidi="hi-IN"/>
+        </w:rPr>
+      </w:pPr>
+      <w:r>
+        <w:rPr/>
+        <w:t>Jordan, Megan, Yang present.</w:t>
+      </w:r>
+      <w:r/>
+    </w:p>
+    <w:p>
+      <w:pPr>
+        <w:pStyle w:val="Normal"/>
+      </w:pPr>
+      <w:r>
+        <w:rPr/>
+        <w:t xml:space="preserve">Worked through A LOT of build path errors with the DB library and J Unit. We could not connect to the DB library and after we got that working J unit would not run because of some weird build path error. Finally were able to resolve and test out what we had. Finished up testing for all of the entity classes and are moving on to Controller testing. </w:t>
       </w:r>
       <w:r/>
     </w:p>
@@ -153,6 +328,7 @@
       <w:pgNumType w:fmt="decimal"/>
       <w:formProt w:val="false"/>
       <w:textDirection w:val="lrTb"/>
+      <w:docGrid w:type="default" w:linePitch="240" w:charSpace="4294961151"/>
     </w:sectPr>
   </w:body>
 </w:document>
@@ -164,7 +340,6 @@
     <w:rPrDefault>
       <w:rPr>
         <w:rFonts w:ascii="Liberation Serif" w:hAnsi="Liberation Serif" w:eastAsia="Tahoma" w:cs="Lohit Devanagari"/>
-        <w:sz w:val="24"/>
         <w:szCs w:val="24"/>
         <w:lang w:val="en-US" w:eastAsia="zh-CN" w:bidi="hi-IN"/>
       </w:rPr>
@@ -178,10 +353,12 @@
     <w:pPr>
       <w:widowControl w:val="false"/>
       <w:suppressAutoHyphens w:val="true"/>
+      <w:bidi w:val="0"/>
+      <w:jc w:val="left"/>
     </w:pPr>
     <w:rPr>
       <w:rFonts w:ascii="Liberation Serif" w:hAnsi="Liberation Serif" w:eastAsia="Tahoma" w:cs="Lohit Devanagari"/>
-      <w:color w:val="auto"/>
+      <w:color w:val="00000A"/>
       <w:sz w:val="24"/>
       <w:szCs w:val="24"/>
       <w:lang w:val="en-US" w:eastAsia="zh-CN" w:bidi="hi-IN"/>

</xml_diff>